<commit_message>
some changes on csci164 puzzle solver and csci115 lab 7 and 114 practice3
</commit_message>
<xml_diff>
--- a/CSCI-115(data structure and algorithm)/lab6/lab report.docx
+++ b/CSCI-115(data structure and algorithm)/lab6/lab report.docx
@@ -3722,14 +3722,7 @@
               <w:rFonts w:ascii="Cambria Math" w:hAnsi="Cambria Math" w:cs="Times New Roman"/>
               <w:szCs w:val="24"/>
             </w:rPr>
-            <m:t>a=2, b=2,</m:t>
-          </m:r>
-          <m:r>
-            <w:rPr>
-              <w:rFonts w:ascii="Cambria Math" w:hAnsi="Cambria Math" w:cs="Times New Roman"/>
-              <w:szCs w:val="24"/>
-            </w:rPr>
-            <m:t xml:space="preserve"> </m:t>
+            <m:t xml:space="preserve">a=2, b=2, </m:t>
           </m:r>
           <m:sSup>
             <m:sSupPr>
@@ -4896,14 +4889,7 @@
             <w:rFonts w:ascii="Cambria Math" w:eastAsiaTheme="minorEastAsia" w:hAnsi="Cambria Math" w:cs="Times New Roman"/>
             <w:szCs w:val="24"/>
           </w:rPr>
-          <m:t>=O(n*logn</m:t>
-        </m:r>
-        <m:r>
-          <w:rPr>
-            <w:rFonts w:ascii="Cambria Math" w:eastAsiaTheme="minorEastAsia" w:hAnsi="Cambria Math" w:cs="Times New Roman"/>
-            <w:szCs w:val="24"/>
-          </w:rPr>
-          <m:t>)</m:t>
+          <m:t>=O(n*logn)</m:t>
         </m:r>
       </m:oMath>
     </w:p>
@@ -5254,31 +5240,7 @@
           <w:bCs/>
           <w:szCs w:val="24"/>
         </w:rPr>
-        <w:t>T</w:t>
-      </w:r>
-      <w:r>
-        <w:rPr>
-          <w:rFonts w:ascii="Times New Roman" w:eastAsiaTheme="minorEastAsia" w:hAnsi="Times New Roman" w:cs="Times New Roman"/>
-          <w:bCs/>
-          <w:szCs w:val="24"/>
-        </w:rPr>
-        <w:t xml:space="preserve">he best case </w:t>
-      </w:r>
-      <w:r>
-        <w:rPr>
-          <w:rFonts w:ascii="Times New Roman" w:eastAsiaTheme="minorEastAsia" w:hAnsi="Times New Roman" w:cs="Times New Roman"/>
-          <w:bCs/>
-          <w:szCs w:val="24"/>
-        </w:rPr>
-        <w:t>should</w:t>
-      </w:r>
-      <w:r>
-        <w:rPr>
-          <w:rFonts w:ascii="Times New Roman" w:eastAsiaTheme="minorEastAsia" w:hAnsi="Times New Roman" w:cs="Times New Roman"/>
-          <w:bCs/>
-          <w:szCs w:val="24"/>
-        </w:rPr>
-        <w:t xml:space="preserve"> be the same as the case that first element be the pivot. If the array can be divided into exactly half every time after partition. The time complexity will be</w:t>
+        <w:t>The best case should be the same as the case that first element be the pivot. If the array can be divided into exactly half every time after partition. The time complexity will be</w:t>
       </w:r>
     </w:p>
     <w:p>
@@ -5909,18 +5871,41 @@
           <w:bCs/>
           <w:szCs w:val="24"/>
         </w:rPr>
-        <w:t xml:space="preserve"> on the worst case. To avoid the worst case, we can change the way to pick the pivot in the array. Neither random </w:t>
-      </w:r>
-      <w:proofErr w:type="gramStart"/>
-      <w:r>
-        <w:rPr>
-          <w:rFonts w:ascii="Times New Roman" w:eastAsiaTheme="minorEastAsia" w:hAnsi="Times New Roman" w:cs="Times New Roman"/>
-          <w:bCs/>
-          <w:szCs w:val="24"/>
-        </w:rPr>
-        <w:t>or</w:t>
-      </w:r>
-      <w:proofErr w:type="gramEnd"/>
+        <w:t xml:space="preserve"> on the worst case. To avoid the worst case, we can change the way to pick the pivot in the array. </w:t>
+      </w:r>
+      <w:r>
+        <w:rPr>
+          <w:rFonts w:ascii="Times New Roman" w:eastAsiaTheme="minorEastAsia" w:hAnsi="Times New Roman" w:cs="Times New Roman"/>
+          <w:bCs/>
+          <w:szCs w:val="24"/>
+        </w:rPr>
+        <w:t>B</w:t>
+      </w:r>
+      <w:r>
+        <w:rPr>
+          <w:rFonts w:ascii="Times New Roman" w:eastAsiaTheme="minorEastAsia" w:hAnsi="Times New Roman" w:cs="Times New Roman" w:hint="eastAsia"/>
+          <w:bCs/>
+          <w:szCs w:val="24"/>
+          <w:lang w:eastAsia="zh-CN"/>
+        </w:rPr>
+        <w:t>oth</w:t>
+      </w:r>
+      <w:r>
+        <w:rPr>
+          <w:rFonts w:ascii="Times New Roman" w:eastAsiaTheme="minorEastAsia" w:hAnsi="Times New Roman" w:cs="Times New Roman"/>
+          <w:bCs/>
+          <w:szCs w:val="24"/>
+        </w:rPr>
+        <w:t xml:space="preserve"> random </w:t>
+      </w:r>
+      <w:r>
+        <w:rPr>
+          <w:rFonts w:ascii="Times New Roman" w:eastAsiaTheme="minorEastAsia" w:hAnsi="Times New Roman" w:cs="Times New Roman"/>
+          <w:bCs/>
+          <w:szCs w:val="24"/>
+        </w:rPr>
+        <w:t>and</w:t>
+      </w:r>
       <w:r>
         <w:rPr>
           <w:rFonts w:ascii="Times New Roman" w:eastAsiaTheme="minorEastAsia" w:hAnsi="Times New Roman" w:cs="Times New Roman"/>
@@ -5978,7 +5963,39 @@
           <w:sz w:val="24"/>
           <w:szCs w:val="24"/>
         </w:rPr>
-        <w:t xml:space="preserve">Chapter 8 counting sort and radix sort.  </w:t>
+        <w:t xml:space="preserve">Chapter </w:t>
+      </w:r>
+      <w:r>
+        <w:rPr>
+          <w:rFonts w:ascii="Times New Roman" w:hAnsi="Times New Roman" w:cs="Times New Roman"/>
+          <w:sz w:val="24"/>
+          <w:szCs w:val="24"/>
+        </w:rPr>
+        <w:t>7</w:t>
+      </w:r>
+      <w:r>
+        <w:rPr>
+          <w:rFonts w:ascii="Times New Roman" w:hAnsi="Times New Roman" w:cs="Times New Roman"/>
+          <w:sz w:val="24"/>
+          <w:szCs w:val="24"/>
+        </w:rPr>
+        <w:t xml:space="preserve"> </w:t>
+      </w:r>
+      <w:r>
+        <w:rPr>
+          <w:rFonts w:ascii="Times New Roman" w:hAnsi="Times New Roman" w:cs="Times New Roman"/>
+          <w:sz w:val="24"/>
+          <w:szCs w:val="24"/>
+        </w:rPr>
+        <w:t>quick sort</w:t>
+      </w:r>
+      <w:r>
+        <w:rPr>
+          <w:rFonts w:ascii="Times New Roman" w:hAnsi="Times New Roman" w:cs="Times New Roman"/>
+          <w:sz w:val="24"/>
+          <w:szCs w:val="24"/>
+        </w:rPr>
+        <w:t xml:space="preserve">.  </w:t>
       </w:r>
       <w:r>
         <w:rPr>

</xml_diff>